<commit_message>
Update Interview - Consent Form.docx
</commit_message>
<xml_diff>
--- a/Documentation/Interview - Consent Form.docx
+++ b/Documentation/Interview - Consent Form.docx
@@ -36,7 +36,27 @@
           <w:szCs w:val="22"/>
           <w:lang w:eastAsia="en-GB"/>
         </w:rPr>
-        <w:t>I ………………………………..……… provide my full written informed consent to take part in the investigation regarding</w:t>
+        <w:t>I ……………………………</w:t>
+      </w:r>
+      <w:proofErr w:type="gramStart"/>
+      <w:r>
+        <w:rPr>
+          <w:rFonts w:cs="Arial"/>
+          <w:sz w:val="22"/>
+          <w:szCs w:val="22"/>
+          <w:lang w:eastAsia="en-GB"/>
+        </w:rPr>
+        <w:t>…..</w:t>
+      </w:r>
+      <w:proofErr w:type="gramEnd"/>
+      <w:r>
+        <w:rPr>
+          <w:rFonts w:cs="Arial"/>
+          <w:sz w:val="22"/>
+          <w:szCs w:val="22"/>
+          <w:lang w:eastAsia="en-GB"/>
+        </w:rPr>
+        <w:t>……… provide my full written informed consent to take part in the investigation regarding</w:t>
       </w:r>
       <w:r>
         <w:rPr>
@@ -121,16 +141,36 @@
           <w:szCs w:val="22"/>
           <w:lang w:eastAsia="en-GB"/>
         </w:rPr>
-        <w:t>understand that I have</w:t>
-      </w:r>
-      <w:r>
-        <w:rPr>
-          <w:rFonts w:cs="Arial"/>
-          <w:sz w:val="22"/>
-          <w:szCs w:val="22"/>
-          <w:lang w:eastAsia="en-GB"/>
-        </w:rPr>
-        <w:t xml:space="preserve"> the opportunity to ask any questions or communicate and discuss any additional concerns and queries associated with the study. I</w:t>
+        <w:t xml:space="preserve">understand that I </w:t>
+      </w:r>
+      <w:proofErr w:type="gramStart"/>
+      <w:r>
+        <w:rPr>
+          <w:rFonts w:cs="Arial"/>
+          <w:sz w:val="22"/>
+          <w:szCs w:val="22"/>
+          <w:lang w:eastAsia="en-GB"/>
+        </w:rPr>
+        <w:t>have</w:t>
+      </w:r>
+      <w:r>
+        <w:rPr>
+          <w:rFonts w:cs="Arial"/>
+          <w:sz w:val="22"/>
+          <w:szCs w:val="22"/>
+          <w:lang w:eastAsia="en-GB"/>
+        </w:rPr>
+        <w:t xml:space="preserve"> the opportunity to</w:t>
+      </w:r>
+      <w:proofErr w:type="gramEnd"/>
+      <w:r>
+        <w:rPr>
+          <w:rFonts w:cs="Arial"/>
+          <w:sz w:val="22"/>
+          <w:szCs w:val="22"/>
+          <w:lang w:eastAsia="en-GB"/>
+        </w:rPr>
+        <w:t xml:space="preserve"> ask any questions or communicate and discuss any additional concerns and queries associated with the study. I</w:t>
       </w:r>
       <w:r>
         <w:rPr>
@@ -179,7 +219,29 @@
           <w:szCs w:val="22"/>
           <w:lang w:eastAsia="en-GB"/>
         </w:rPr>
-        <w:t xml:space="preserve">I am aware I have the right to refuse to answer particular questions and my individual privacy will be maintained in all written data resulting from the study. I am assured that during the study </w:t>
+        <w:t xml:space="preserve">I am aware I have the right to refuse to answer </w:t>
+      </w:r>
+      <w:proofErr w:type="gramStart"/>
+      <w:r>
+        <w:rPr>
+          <w:rFonts w:cs="Arial"/>
+          <w:bCs/>
+          <w:sz w:val="22"/>
+          <w:szCs w:val="22"/>
+          <w:lang w:eastAsia="en-GB"/>
+        </w:rPr>
+        <w:t>particular questions</w:t>
+      </w:r>
+      <w:proofErr w:type="gramEnd"/>
+      <w:r>
+        <w:rPr>
+          <w:rFonts w:cs="Arial"/>
+          <w:bCs/>
+          <w:sz w:val="22"/>
+          <w:szCs w:val="22"/>
+          <w:lang w:eastAsia="en-GB"/>
+        </w:rPr>
+        <w:t xml:space="preserve"> and my individual privacy will be maintained in all written data resulting from the study. I am assured that during the study </w:t>
       </w:r>
       <w:r>
         <w:rPr>
@@ -215,7 +277,25 @@
           <w:szCs w:val="22"/>
           <w:lang w:eastAsia="en-GB"/>
         </w:rPr>
-        <w:t>up to two weeks from signing the Statement of Informed Consent.</w:t>
+        <w:t xml:space="preserve">up to </w:t>
+      </w:r>
+      <w:r>
+        <w:rPr>
+          <w:rFonts w:cs="Arial"/>
+          <w:sz w:val="22"/>
+          <w:szCs w:val="22"/>
+          <w:lang w:eastAsia="en-GB"/>
+        </w:rPr>
+        <w:t>three</w:t>
+      </w:r>
+      <w:r>
+        <w:rPr>
+          <w:rFonts w:cs="Arial"/>
+          <w:sz w:val="22"/>
+          <w:szCs w:val="22"/>
+          <w:lang w:eastAsia="en-GB"/>
+        </w:rPr>
+        <w:t xml:space="preserve"> weeks from signing the Statement of Informed Consent.</w:t>
       </w:r>
     </w:p>
     <w:p>
@@ -418,7 +498,23 @@
           <w:szCs w:val="22"/>
           <w:lang w:val="en-US"/>
         </w:rPr>
-        <w:t xml:space="preserve"> two weeks from signing the Statement of Informed Consent by contacting the researcher and quoting your unique identification number (where applicable).</w:t>
+        <w:t xml:space="preserve"> </w:t>
+      </w:r>
+      <w:r>
+        <w:rPr>
+          <w:sz w:val="22"/>
+          <w:szCs w:val="22"/>
+          <w:lang w:val="en-US"/>
+        </w:rPr>
+        <w:t>three</w:t>
+      </w:r>
+      <w:r>
+        <w:rPr>
+          <w:sz w:val="22"/>
+          <w:szCs w:val="22"/>
+          <w:lang w:val="en-US"/>
+        </w:rPr>
+        <w:t xml:space="preserve"> weeks from signing the Statement of Informed Consent by contacting the researcher and quoting your unique identification number (where applicable).</w:t>
       </w:r>
     </w:p>
     <w:p>
@@ -510,7 +606,27 @@
           <w:szCs w:val="22"/>
           <w:lang w:eastAsia="en-GB"/>
         </w:rPr>
-        <w:t>Participant’s Signature:……………………………………… Date………………….</w:t>
+        <w:t xml:space="preserve">Participant’s </w:t>
+      </w:r>
+      <w:proofErr w:type="gramStart"/>
+      <w:r>
+        <w:rPr>
+          <w:rFonts w:cs="Arial"/>
+          <w:sz w:val="22"/>
+          <w:szCs w:val="22"/>
+          <w:lang w:eastAsia="en-GB"/>
+        </w:rPr>
+        <w:t>Signature:…</w:t>
+      </w:r>
+      <w:proofErr w:type="gramEnd"/>
+      <w:r>
+        <w:rPr>
+          <w:rFonts w:cs="Arial"/>
+          <w:sz w:val="22"/>
+          <w:szCs w:val="22"/>
+          <w:lang w:eastAsia="en-GB"/>
+        </w:rPr>
+        <w:t>…………………………………… Date………………….</w:t>
       </w:r>
     </w:p>
     <w:p>
@@ -531,7 +647,27 @@
           <w:szCs w:val="22"/>
           <w:lang w:eastAsia="en-GB"/>
         </w:rPr>
-        <w:t>Witnessed by:………………………………………………Date:………………...</w:t>
+        <w:t xml:space="preserve">Witnessed </w:t>
+      </w:r>
+      <w:proofErr w:type="gramStart"/>
+      <w:r>
+        <w:rPr>
+          <w:rFonts w:cs="Arial"/>
+          <w:sz w:val="22"/>
+          <w:szCs w:val="22"/>
+          <w:lang w:eastAsia="en-GB"/>
+        </w:rPr>
+        <w:t>by:…</w:t>
+      </w:r>
+      <w:proofErr w:type="gramEnd"/>
+      <w:r>
+        <w:rPr>
+          <w:rFonts w:cs="Arial"/>
+          <w:sz w:val="22"/>
+          <w:szCs w:val="22"/>
+          <w:lang w:eastAsia="en-GB"/>
+        </w:rPr>
+        <w:t>……………………………………………Date:………………...</w:t>
       </w:r>
     </w:p>
     <w:p>

</xml_diff>